<commit_message>
Updated MANTIS HRM main docu
</commit_message>
<xml_diff>
--- a/Documentation/FINAL DOCUMENTS/MantisHRM.docx
+++ b/Documentation/FINAL DOCUMENTS/MantisHRM.docx
@@ -119,6 +119,16 @@
           <w:sz w:val="24"/>
         </w:rPr>
       </w:pPr>
+    </w:p>
+    <w:p>
+      <w:pPr>
+        <w:spacing w:line="360" w:lineRule="auto"/>
+        <w:rPr>
+          <w:rFonts w:ascii="ArialMT" w:hAnsi="ArialMT" w:cs="Arial"/>
+          <w:b/>
+          <w:sz w:val="24"/>
+        </w:rPr>
+      </w:pPr>
       <w:r>
         <w:rPr>
           <w:rFonts w:ascii="ArialMT" w:hAnsi="ArialMT" w:cs="Arial"/>
@@ -190,23 +200,7 @@
           <w:sz w:val="24"/>
         </w:rPr>
         <w:tab/>
-        <w:t xml:space="preserve">    </w:t>
-      </w:r>
-      <w:r>
-        <w:rPr>
-          <w:rFonts w:ascii="ArialMT" w:hAnsi="ArialMT" w:cs="Arial"/>
-          <w:b/>
-          <w:sz w:val="24"/>
-        </w:rPr>
-        <w:t xml:space="preserve">         </w:t>
-      </w:r>
-      <w:r>
-        <w:rPr>
-          <w:rFonts w:ascii="ArialMT" w:hAnsi="ArialMT" w:cs="Arial"/>
-          <w:b/>
-          <w:sz w:val="24"/>
-        </w:rPr>
-        <w:t>Professor:</w:t>
+        <w:t xml:space="preserve">    Professor:</w:t>
       </w:r>
     </w:p>
     <w:p>
@@ -222,7 +216,7 @@
           <w:rFonts w:ascii="ArialMT" w:hAnsi="ArialMT" w:cs="Arial"/>
           <w:sz w:val="24"/>
         </w:rPr>
-        <w:t>General, Jeri Luther</w:t>
+        <w:t>Siccion, Justine Mark</w:t>
       </w:r>
       <w:r>
         <w:rPr>
@@ -244,7 +238,7 @@
           <w:sz w:val="24"/>
         </w:rPr>
         <w:tab/>
-        <w:t xml:space="preserve">                               </w:t>
+        <w:t xml:space="preserve">                     </w:t>
       </w:r>
       <w:r>
         <w:rPr>
@@ -315,13 +309,6 @@
       <w:r>
         <w:rPr>
           <w:rFonts w:ascii="ArialMT" w:hAnsi="ArialMT" w:cs="Arial"/>
-          <w:sz w:val="24"/>
-        </w:rPr>
-        <w:t xml:space="preserve">   </w:t>
-      </w:r>
-      <w:r>
-        <w:rPr>
-          <w:rFonts w:ascii="ArialMT" w:hAnsi="ArialMT" w:cs="Arial"/>
           <w:b/>
           <w:sz w:val="24"/>
         </w:rPr>
@@ -341,13 +328,6 @@
           <w:rFonts w:ascii="ArialMT" w:hAnsi="ArialMT" w:cs="Arial"/>
           <w:sz w:val="24"/>
         </w:rPr>
-        <w:t>Siccion, Justine Mark</w:t>
-      </w:r>
-      <w:r>
-        <w:rPr>
-          <w:rFonts w:ascii="ArialMT" w:hAnsi="ArialMT" w:cs="Arial"/>
-          <w:sz w:val="24"/>
-        </w:rPr>
         <w:tab/>
       </w:r>
       <w:r>
@@ -370,12 +350,6 @@
           <w:sz w:val="24"/>
         </w:rPr>
         <w:tab/>
-      </w:r>
-      <w:r>
-        <w:rPr>
-          <w:rFonts w:ascii="ArialMT" w:hAnsi="ArialMT" w:cs="Arial"/>
-          <w:sz w:val="24"/>
-        </w:rPr>
         <w:t xml:space="preserve"> </w:t>
       </w:r>
       <w:r>
@@ -390,7 +364,21 @@
           <w:rFonts w:ascii="ArialMT" w:hAnsi="ArialMT" w:cs="Arial"/>
           <w:sz w:val="24"/>
         </w:rPr>
-        <w:t xml:space="preserve">     </w:t>
+        <w:tab/>
+      </w:r>
+      <w:r>
+        <w:rPr>
+          <w:rFonts w:ascii="ArialMT" w:hAnsi="ArialMT" w:cs="Arial"/>
+          <w:sz w:val="24"/>
+        </w:rPr>
+        <w:tab/>
+      </w:r>
+      <w:r>
+        <w:rPr>
+          <w:rFonts w:ascii="ArialMT" w:hAnsi="ArialMT" w:cs="Arial"/>
+          <w:sz w:val="24"/>
+        </w:rPr>
+        <w:tab/>
       </w:r>
       <w:r>
         <w:rPr>
@@ -399,12 +387,24 @@
         </w:rPr>
         <w:t>Mr. Jose Eugenio L. Quesada</w:t>
       </w:r>
-      <w:r>
-        <w:rPr>
-          <w:rFonts w:ascii="ArialMT" w:hAnsi="ArialMT" w:cs="Arial"/>
-          <w:sz w:val="24"/>
-        </w:rPr>
-        <w:t xml:space="preserve"> </w:t>
+    </w:p>
+    <w:p>
+      <w:pPr>
+        <w:spacing w:line="360" w:lineRule="auto"/>
+        <w:ind w:left="6480"/>
+        <w:rPr>
+          <w:rFonts w:ascii="ArialMT" w:hAnsi="ArialMT" w:cs="Arial"/>
+          <w:b/>
+          <w:sz w:val="24"/>
+        </w:rPr>
+      </w:pPr>
+      <w:r>
+        <w:rPr>
+          <w:rFonts w:ascii="ArialMT" w:hAnsi="ArialMT" w:cs="Arial"/>
+          <w:b/>
+          <w:sz w:val="24"/>
+        </w:rPr>
+        <w:t xml:space="preserve">      Project Consultant:</w:t>
       </w:r>
     </w:p>
     <w:p>
@@ -416,6 +416,29 @@
           <w:sz w:val="24"/>
         </w:rPr>
       </w:pPr>
+      <w:r>
+        <w:rPr>
+          <w:rFonts w:ascii="ArialMT" w:hAnsi="ArialMT" w:cs="Arial"/>
+          <w:sz w:val="24"/>
+        </w:rPr>
+        <w:t xml:space="preserve">           </w:t>
+      </w:r>
+      <w:r>
+        <w:rPr>
+          <w:rFonts w:ascii="ArialMT" w:hAnsi="ArialMT" w:cs="Arial"/>
+          <w:sz w:val="24"/>
+        </w:rPr>
+        <w:t>Ms. Verna Rosario V. Villacorta</w:t>
+      </w:r>
+      <w:r>
+        <w:rPr>
+          <w:rFonts w:ascii="ArialMT" w:hAnsi="ArialMT" w:cs="Arial"/>
+          <w:sz w:val="24"/>
+        </w:rPr>
+        <w:t xml:space="preserve"> </w:t>
+      </w:r>
+      <w:bookmarkStart w:id="0" w:name="_GoBack"/>
+      <w:bookmarkEnd w:id="0"/>
       <w:r>
         <w:rPr>
           <w:rFonts w:ascii="ArialMT" w:hAnsi="ArialMT" w:cs="Arial"/>
@@ -1584,8 +1607,6 @@
           <w:lang w:eastAsia="en-PH"/>
         </w:rPr>
       </w:pPr>
-      <w:bookmarkStart w:id="0" w:name="_GoBack"/>
-      <w:bookmarkEnd w:id="0"/>
     </w:p>
     <w:p>
       <w:pPr>
@@ -1721,7 +1742,6 @@
         <w:r>
           <w:rPr>
             <w:rFonts w:ascii="Arial" w:eastAsia="Times New Roman" w:hAnsi="Arial" w:cs="Arial"/>
-            <w:color w:val="3366BB"/>
             <w:sz w:val="24"/>
             <w:szCs w:val="24"/>
             <w:u w:val="single"/>
@@ -1836,7 +1856,6 @@
         <w:r>
           <w:rPr>
             <w:rFonts w:ascii="Arial" w:eastAsia="Times New Roman" w:hAnsi="Arial" w:cs="Arial"/>
-            <w:color w:val="3366BB"/>
             <w:sz w:val="24"/>
             <w:szCs w:val="24"/>
             <w:u w:val="single"/>
@@ -1848,12 +1867,21 @@
       <w:r>
         <w:rPr>
           <w:rFonts w:ascii="Arial" w:eastAsia="Times New Roman" w:hAnsi="Arial" w:cs="Arial"/>
-          <w:color w:val="000000"/>
-          <w:sz w:val="24"/>
-          <w:szCs w:val="24"/>
-          <w:lang w:eastAsia="en-PH"/>
-        </w:rPr>
-        <w:t> and</w:t>
+          <w:sz w:val="24"/>
+          <w:szCs w:val="24"/>
+          <w:lang w:eastAsia="en-PH"/>
+        </w:rPr>
+        <w:t> </w:t>
+      </w:r>
+      <w:r>
+        <w:rPr>
+          <w:rFonts w:ascii="Arial" w:eastAsia="Times New Roman" w:hAnsi="Arial" w:cs="Arial"/>
+          <w:color w:val="000000"/>
+          <w:sz w:val="24"/>
+          <w:szCs w:val="24"/>
+          <w:lang w:eastAsia="en-PH"/>
+        </w:rPr>
+        <w:t>and</w:t>
       </w:r>
       <w:r>
         <w:rPr>
@@ -1869,7 +1897,6 @@
         <w:r>
           <w:rPr>
             <w:rFonts w:ascii="Arial" w:eastAsia="Times New Roman" w:hAnsi="Arial" w:cs="Arial"/>
-            <w:color w:val="3366BB"/>
             <w:sz w:val="24"/>
             <w:szCs w:val="24"/>
             <w:u w:val="single"/>
@@ -1881,7 +1908,6 @@
       <w:r>
         <w:rPr>
           <w:rFonts w:ascii="Arial" w:eastAsia="Times New Roman" w:hAnsi="Arial" w:cs="Arial"/>
-          <w:color w:val="000000"/>
           <w:sz w:val="24"/>
           <w:szCs w:val="24"/>
           <w:lang w:eastAsia="en-PH"/>

</xml_diff>